<commit_message>
trying to get organize, get a waiting form..
</commit_message>
<xml_diff>
--- a/A Team Documents/Software Engineering Minutes.docx
+++ b/A Team Documents/Software Engineering Minutes.docx
@@ -1346,6 +1346,9 @@
       <w:r>
         <w:t xml:space="preserve">:  </w:t>
       </w:r>
+      <w:r>
+        <w:t>4/12/15</w:t>
+      </w:r>
     </w:p>
     <w:p>
       <w:pPr>
@@ -1363,6 +1366,15 @@
         </w:rPr>
         <w:t xml:space="preserve"> </w:t>
       </w:r>
+      <w:r>
+        <w:rPr>
+          <w:b/>
+        </w:rPr>
+        <w:t xml:space="preserve"> </w:t>
+      </w:r>
+      <w:r>
+        <w:t>6:30 - ?</w:t>
+      </w:r>
     </w:p>
     <w:p>
       <w:pPr>
@@ -1386,6 +1398,9 @@
         </w:rPr>
         <w:t xml:space="preserve"> </w:t>
       </w:r>
+      <w:r>
+        <w:t>Library</w:t>
+      </w:r>
     </w:p>
     <w:p>
       <w:pPr>
@@ -1397,6 +1412,9 @@
         </w:rPr>
         <w:t xml:space="preserve">Team Members Present: </w:t>
       </w:r>
+      <w:r>
+        <w:t>Sanan, Anne</w:t>
+      </w:r>
     </w:p>
     <w:p>
       <w:pPr>
@@ -1413,6 +1431,244 @@
           <w:b/>
         </w:rPr>
         <w:t xml:space="preserve">  </w:t>
+      </w:r>
+      <w:r>
+        <w:t>Coded...</w:t>
+      </w:r>
+    </w:p>
+    <w:p>
+      <w:pPr>
+        <w:contextualSpacing/>
+        <w:rPr>
+          <w:b/>
+        </w:rPr>
+      </w:pPr>
+    </w:p>
+    <w:p>
+      <w:pPr>
+        <w:contextualSpacing/>
+      </w:pPr>
+      <w:r>
+        <w:t>_____________________________________________________________________________________</w:t>
+      </w:r>
+    </w:p>
+    <w:p>
+      <w:pPr>
+        <w:contextualSpacing/>
+      </w:pPr>
+    </w:p>
+    <w:p>
+      <w:pPr>
+        <w:contextualSpacing/>
+      </w:pPr>
+      <w:r>
+        <w:rPr>
+          <w:b/>
+        </w:rPr>
+        <w:t>Date</w:t>
+      </w:r>
+      <w:r>
+        <w:t>:  4/13/15</w:t>
+      </w:r>
+    </w:p>
+    <w:p>
+      <w:pPr>
+        <w:contextualSpacing/>
+      </w:pPr>
+      <w:r>
+        <w:rPr>
+          <w:b/>
+        </w:rPr>
+        <w:t>Time:</w:t>
+      </w:r>
+      <w:r>
+        <w:rPr>
+          <w:b/>
+        </w:rPr>
+        <w:t xml:space="preserve">  </w:t>
+      </w:r>
+      <w:r>
+        <w:t>4-?</w:t>
+      </w:r>
+    </w:p>
+    <w:p>
+      <w:pPr>
+        <w:contextualSpacing/>
+      </w:pPr>
+      <w:r>
+        <w:rPr>
+          <w:b/>
+        </w:rPr>
+        <w:t>Location/Communication via</w:t>
+      </w:r>
+      <w:r>
+        <w:rPr>
+          <w:b/>
+        </w:rPr>
+        <w:t>:</w:t>
+      </w:r>
+      <w:r>
+        <w:rPr>
+          <w:b/>
+        </w:rPr>
+        <w:t xml:space="preserve"> </w:t>
+      </w:r>
+      <w:r>
+        <w:t>Library</w:t>
+      </w:r>
+    </w:p>
+    <w:p>
+      <w:pPr>
+        <w:contextualSpacing/>
+      </w:pPr>
+      <w:r>
+        <w:rPr>
+          <w:b/>
+        </w:rPr>
+        <w:t xml:space="preserve">Team Members Present: </w:t>
+      </w:r>
+      <w:r>
+        <w:t>Sanan, Anne</w:t>
+      </w:r>
+    </w:p>
+    <w:p>
+      <w:pPr>
+        <w:contextualSpacing/>
+      </w:pPr>
+      <w:r>
+        <w:rPr>
+          <w:b/>
+        </w:rPr>
+        <w:t>Agenda/Discussion:</w:t>
+      </w:r>
+      <w:r>
+        <w:rPr>
+          <w:b/>
+        </w:rPr>
+        <w:t xml:space="preserve">  </w:t>
+      </w:r>
+      <w:r>
+        <w:t>Coded some more...</w:t>
+      </w:r>
+    </w:p>
+    <w:p>
+      <w:pPr>
+        <w:contextualSpacing/>
+        <w:rPr>
+          <w:b/>
+        </w:rPr>
+      </w:pPr>
+    </w:p>
+    <w:p>
+      <w:pPr>
+        <w:contextualSpacing/>
+      </w:pPr>
+      <w:r>
+        <w:t>_____________________________________________________________________________________</w:t>
+      </w:r>
+    </w:p>
+    <w:p>
+      <w:pPr>
+        <w:contextualSpacing/>
+      </w:pPr>
+    </w:p>
+    <w:p>
+      <w:pPr>
+        <w:contextualSpacing/>
+      </w:pPr>
+    </w:p>
+    <w:p>
+      <w:pPr>
+        <w:contextualSpacing/>
+      </w:pPr>
+      <w:r>
+        <w:rPr>
+          <w:b/>
+        </w:rPr>
+        <w:t>Date</w:t>
+      </w:r>
+      <w:r>
+        <w:t>:  4/18/2015</w:t>
+      </w:r>
+    </w:p>
+    <w:p>
+      <w:pPr>
+        <w:contextualSpacing/>
+      </w:pPr>
+      <w:r>
+        <w:rPr>
+          <w:b/>
+        </w:rPr>
+        <w:t>Time:</w:t>
+      </w:r>
+      <w:r>
+        <w:rPr>
+          <w:b/>
+        </w:rPr>
+        <w:t xml:space="preserve">  </w:t>
+      </w:r>
+      <w:r>
+        <w:t>3:30-6</w:t>
+      </w:r>
+    </w:p>
+    <w:p>
+      <w:pPr>
+        <w:contextualSpacing/>
+      </w:pPr>
+      <w:r>
+        <w:rPr>
+          <w:b/>
+        </w:rPr>
+        <w:t>Location/Communication via</w:t>
+      </w:r>
+      <w:r>
+        <w:rPr>
+          <w:b/>
+        </w:rPr>
+        <w:t>:</w:t>
+      </w:r>
+      <w:r>
+        <w:rPr>
+          <w:b/>
+        </w:rPr>
+        <w:t xml:space="preserve"> </w:t>
+      </w:r>
+      <w:r>
+        <w:t>Library</w:t>
+      </w:r>
+    </w:p>
+    <w:p>
+      <w:pPr>
+        <w:contextualSpacing/>
+      </w:pPr>
+      <w:r>
+        <w:rPr>
+          <w:b/>
+        </w:rPr>
+        <w:t xml:space="preserve">Team Members Present: </w:t>
+      </w:r>
+      <w:r>
+        <w:t>All</w:t>
+      </w:r>
+    </w:p>
+    <w:p>
+      <w:pPr>
+        <w:contextualSpacing/>
+      </w:pPr>
+      <w:r>
+        <w:rPr>
+          <w:b/>
+        </w:rPr>
+        <w:t>Agenda/Discussion:</w:t>
+      </w:r>
+      <w:r>
+        <w:rPr>
+          <w:b/>
+        </w:rPr>
+        <w:t xml:space="preserve">  </w:t>
+      </w:r>
+      <w:r>
+        <w:t>Coded...</w:t>
       </w:r>
     </w:p>
     <w:p>

</xml_diff>